<commit_message>
generated output text correctly
</commit_message>
<xml_diff>
--- a/ImageSegmentation/TestCases/[2] Complete/Test Cases Description.docx
+++ b/ImageSegmentation/TestCases/[2] Complete/Test Cases Description.docx
@@ -2593,13 +2593,13 @@
 </file>
 
 <file path=customXml/itemProps1.xml><?xml version="1.0" encoding="utf-8"?>
-<ds:datastoreItem xmlns:ds="http://schemas.openxmlformats.org/officeDocument/2006/customXml" ds:itemID="{F9F030EF-0DD1-40C3-83BC-E2F34ED72455}"/>
+<ds:datastoreItem xmlns:ds="http://schemas.openxmlformats.org/officeDocument/2006/customXml" ds:itemID="{F608B09B-6160-4271-B88E-3FE2F3473375}"/>
 </file>
 
 <file path=customXml/itemProps2.xml><?xml version="1.0" encoding="utf-8"?>
-<ds:datastoreItem xmlns:ds="http://schemas.openxmlformats.org/officeDocument/2006/customXml" ds:itemID="{5F991991-68A5-4F4C-BB3A-14DEB30A5DB3}"/>
+<ds:datastoreItem xmlns:ds="http://schemas.openxmlformats.org/officeDocument/2006/customXml" ds:itemID="{638BA7FE-6045-4BBE-8CFD-5B493EC51B5B}"/>
 </file>
 
 <file path=customXml/itemProps3.xml><?xml version="1.0" encoding="utf-8"?>
-<ds:datastoreItem xmlns:ds="http://schemas.openxmlformats.org/officeDocument/2006/customXml" ds:itemID="{3461B004-6FDE-4568-B264-910170D5E620}"/>
+<ds:datastoreItem xmlns:ds="http://schemas.openxmlformats.org/officeDocument/2006/customXml" ds:itemID="{341CDCE9-3AE0-441A-95F5-48371DB52A62}"/>
 </file>
</xml_diff>